<commit_message>
Modification n3 du compte rendu
</commit_message>
<xml_diff>
--- a/Addons/HURTEL-BOTEL - TP Client-Serveur TCPIP avec Qt.docx
+++ b/Addons/HURTEL-BOTEL - TP Client-Serveur TCPIP avec Qt.docx
@@ -15,8 +15,8 @@
           <w:i/>
           <w:iCs/>
           <w:color w:val="FF0000"/>
-          <w:sz w:val="24"/>
-          <w:szCs w:val="24"/>
+          <w:sz w:val="28"/>
+          <w:szCs w:val="28"/>
           <w:u w:val="single"/>
           <w:lang w:eastAsia="fr-FR"/>
         </w:rPr>
@@ -29,114 +29,721 @@
           <w:i/>
           <w:iCs/>
           <w:color w:val="FF0000"/>
-          <w:sz w:val="24"/>
-          <w:szCs w:val="24"/>
+          <w:sz w:val="28"/>
+          <w:szCs w:val="28"/>
           <w:u w:val="single"/>
           <w:lang w:eastAsia="fr-FR"/>
         </w:rPr>
         <w:t>TP Client / Serveur TCP/IP avec Qt</w:t>
       </w:r>
     </w:p>
-    <w:p>
-      <w:pPr>
-        <w:rPr>
+    <w:sdt>
+      <w:sdtPr>
+        <w:id w:val="-902528518"/>
+        <w:docPartObj>
+          <w:docPartGallery w:val="Table of Contents"/>
+          <w:docPartUnique/>
+        </w:docPartObj>
+      </w:sdtPr>
+      <w:sdtEndPr>
+        <w:rPr>
+          <w:rFonts w:asciiTheme="minorHAnsi" w:eastAsiaTheme="minorHAnsi" w:hAnsiTheme="minorHAnsi" w:cstheme="minorBidi"/>
           <w:b/>
           <w:bCs/>
-          <w:sz w:val="28"/>
-          <w:szCs w:val="28"/>
-        </w:rPr>
-      </w:pPr>
-      <w:r>
-        <w:rPr>
-          <w:b/>
-          <w:bCs/>
-          <w:sz w:val="28"/>
-          <w:szCs w:val="28"/>
-        </w:rPr>
-        <w:t>Sommaire</w:t>
-      </w:r>
-      <w:r>
-        <w:rPr>
-          <w:b/>
-          <w:bCs/>
-          <w:sz w:val="28"/>
-          <w:szCs w:val="28"/>
-        </w:rPr>
-        <w:t> :</w:t>
-      </w:r>
-    </w:p>
-    <w:p>
-      <w:pPr>
-        <w:pStyle w:val="Paragraphedeliste"/>
-        <w:numPr>
-          <w:ilvl w:val="0"/>
-          <w:numId w:val="6"/>
-        </w:numPr>
-      </w:pPr>
-      <w:r>
-        <w:t>Introduction</w:t>
-      </w:r>
-    </w:p>
-    <w:p>
-      <w:pPr>
-        <w:pStyle w:val="Paragraphedeliste"/>
-        <w:numPr>
-          <w:ilvl w:val="0"/>
-          <w:numId w:val="6"/>
-        </w:numPr>
-      </w:pPr>
-      <w:r>
-        <w:t>Réponses aux questions préliminaires</w:t>
-      </w:r>
-    </w:p>
-    <w:p>
-      <w:pPr>
-        <w:pStyle w:val="Paragraphedeliste"/>
-        <w:numPr>
-          <w:ilvl w:val="0"/>
-          <w:numId w:val="6"/>
-        </w:numPr>
-      </w:pPr>
-      <w:r>
-        <w:t>Principe de fonctionnement de nos deux applications</w:t>
-      </w:r>
-    </w:p>
-    <w:p>
-      <w:pPr>
-        <w:pStyle w:val="Paragraphedeliste"/>
-        <w:numPr>
-          <w:ilvl w:val="0"/>
-          <w:numId w:val="6"/>
-        </w:numPr>
-      </w:pPr>
-      <w:r>
-        <w:t>Répartition des tâches</w:t>
-      </w:r>
-    </w:p>
-    <w:p>
-      <w:pPr>
-        <w:pStyle w:val="Paragraphedeliste"/>
-        <w:numPr>
-          <w:ilvl w:val="0"/>
-          <w:numId w:val="6"/>
-        </w:numPr>
-      </w:pPr>
-      <w:r>
-        <w:t>Annexe</w:t>
-      </w:r>
-    </w:p>
-    <w:p>
-      <w:pPr>
-        <w:pStyle w:val="Paragraphedeliste"/>
-        <w:numPr>
-          <w:ilvl w:val="0"/>
-          <w:numId w:val="6"/>
-        </w:numPr>
-      </w:pPr>
-      <w:r>
-        <w:t>Bibliographie</w:t>
-      </w:r>
-    </w:p>
+          <w:color w:val="auto"/>
+          <w:sz w:val="22"/>
+          <w:szCs w:val="22"/>
+          <w:lang w:eastAsia="en-US"/>
+        </w:rPr>
+      </w:sdtEndPr>
+      <w:sdtContent>
+        <w:p>
+          <w:pPr>
+            <w:pStyle w:val="En-ttedetabledesmatires"/>
+            <w:rPr>
+              <w:b/>
+              <w:bCs/>
+              <w:color w:val="FF0000"/>
+            </w:rPr>
+          </w:pPr>
+          <w:r>
+            <w:rPr>
+              <w:b/>
+              <w:bCs/>
+              <w:color w:val="FF0000"/>
+            </w:rPr>
+            <w:t>Sommaire</w:t>
+          </w:r>
+          <w:r>
+            <w:rPr>
+              <w:b/>
+              <w:bCs/>
+              <w:color w:val="FF0000"/>
+            </w:rPr>
+            <w:t> :</w:t>
+          </w:r>
+        </w:p>
+        <w:p>
+          <w:pPr>
+            <w:rPr>
+              <w:lang w:eastAsia="fr-FR"/>
+            </w:rPr>
+          </w:pPr>
+        </w:p>
+        <w:p>
+          <w:pPr>
+            <w:pStyle w:val="TM1"/>
+            <w:tabs>
+              <w:tab w:val="left" w:pos="440"/>
+              <w:tab w:val="right" w:leader="dot" w:pos="9062"/>
+            </w:tabs>
+            <w:rPr>
+              <w:rFonts w:eastAsiaTheme="minorEastAsia"/>
+              <w:noProof/>
+              <w:lang w:eastAsia="fr-FR"/>
+            </w:rPr>
+          </w:pPr>
+          <w:r>
+            <w:fldChar w:fldCharType="begin"/>
+          </w:r>
+          <w:r>
+            <w:instrText xml:space="preserve"> TOC \o "1-3" \h \z \u </w:instrText>
+          </w:r>
+          <w:r>
+            <w:fldChar w:fldCharType="separate"/>
+          </w:r>
+          <w:hyperlink w:anchor="_Toc148088389" w:history="1">
+            <w:r>
+              <w:rPr>
+                <w:rStyle w:val="Lienhypertexte"/>
+                <w:b/>
+                <w:bCs/>
+                <w:noProof/>
+              </w:rPr>
+              <w:t>1-</w:t>
+            </w:r>
+            <w:r>
+              <w:rPr>
+                <w:rFonts w:eastAsiaTheme="minorEastAsia"/>
+                <w:noProof/>
+                <w:lang w:eastAsia="fr-FR"/>
+              </w:rPr>
+              <w:tab/>
+            </w:r>
+            <w:r>
+              <w:rPr>
+                <w:rStyle w:val="Lienhypertexte"/>
+                <w:b/>
+                <w:bCs/>
+                <w:noProof/>
+                <w:shd w:val="clear" w:color="auto" w:fill="FFFFFF"/>
+              </w:rPr>
+              <w:t>Introduction</w:t>
+            </w:r>
+            <w:r>
+              <w:rPr>
+                <w:noProof/>
+                <w:webHidden/>
+              </w:rPr>
+              <w:tab/>
+            </w:r>
+            <w:r>
+              <w:rPr>
+                <w:noProof/>
+                <w:webHidden/>
+              </w:rPr>
+              <w:fldChar w:fldCharType="begin"/>
+            </w:r>
+            <w:r>
+              <w:rPr>
+                <w:noProof/>
+                <w:webHidden/>
+              </w:rPr>
+              <w:instrText xml:space="preserve"> PAGEREF _Toc148088389 \h </w:instrText>
+            </w:r>
+            <w:r>
+              <w:rPr>
+                <w:noProof/>
+                <w:webHidden/>
+              </w:rPr>
+            </w:r>
+            <w:r>
+              <w:rPr>
+                <w:noProof/>
+                <w:webHidden/>
+              </w:rPr>
+              <w:fldChar w:fldCharType="separate"/>
+            </w:r>
+            <w:r>
+              <w:rPr>
+                <w:noProof/>
+                <w:webHidden/>
+              </w:rPr>
+              <w:t>1</w:t>
+            </w:r>
+            <w:r>
+              <w:rPr>
+                <w:noProof/>
+                <w:webHidden/>
+              </w:rPr>
+              <w:fldChar w:fldCharType="end"/>
+            </w:r>
+          </w:hyperlink>
+        </w:p>
+        <w:p>
+          <w:pPr>
+            <w:pStyle w:val="TM1"/>
+            <w:tabs>
+              <w:tab w:val="left" w:pos="440"/>
+              <w:tab w:val="right" w:leader="dot" w:pos="9062"/>
+            </w:tabs>
+            <w:rPr>
+              <w:rFonts w:eastAsiaTheme="minorEastAsia"/>
+              <w:noProof/>
+              <w:lang w:eastAsia="fr-FR"/>
+            </w:rPr>
+          </w:pPr>
+          <w:hyperlink w:anchor="_Toc148088390" w:history="1">
+            <w:r>
+              <w:rPr>
+                <w:rStyle w:val="Lienhypertexte"/>
+                <w:b/>
+                <w:bCs/>
+                <w:noProof/>
+              </w:rPr>
+              <w:t>2-</w:t>
+            </w:r>
+            <w:r>
+              <w:rPr>
+                <w:rFonts w:eastAsiaTheme="minorEastAsia"/>
+                <w:noProof/>
+                <w:lang w:eastAsia="fr-FR"/>
+              </w:rPr>
+              <w:tab/>
+            </w:r>
+            <w:r>
+              <w:rPr>
+                <w:rStyle w:val="Lienhypertexte"/>
+                <w:b/>
+                <w:bCs/>
+                <w:noProof/>
+                <w:shd w:val="clear" w:color="auto" w:fill="FFFFFF"/>
+              </w:rPr>
+              <w:t>Réponses aux questions préliminaires</w:t>
+            </w:r>
+            <w:r>
+              <w:rPr>
+                <w:noProof/>
+                <w:webHidden/>
+              </w:rPr>
+              <w:tab/>
+            </w:r>
+            <w:r>
+              <w:rPr>
+                <w:noProof/>
+                <w:webHidden/>
+              </w:rPr>
+              <w:fldChar w:fldCharType="begin"/>
+            </w:r>
+            <w:r>
+              <w:rPr>
+                <w:noProof/>
+                <w:webHidden/>
+              </w:rPr>
+              <w:instrText xml:space="preserve"> PAGEREF _Toc148088390 \h </w:instrText>
+            </w:r>
+            <w:r>
+              <w:rPr>
+                <w:noProof/>
+                <w:webHidden/>
+              </w:rPr>
+            </w:r>
+            <w:r>
+              <w:rPr>
+                <w:noProof/>
+                <w:webHidden/>
+              </w:rPr>
+              <w:fldChar w:fldCharType="separate"/>
+            </w:r>
+            <w:r>
+              <w:rPr>
+                <w:noProof/>
+                <w:webHidden/>
+              </w:rPr>
+              <w:t>1</w:t>
+            </w:r>
+            <w:r>
+              <w:rPr>
+                <w:noProof/>
+                <w:webHidden/>
+              </w:rPr>
+              <w:fldChar w:fldCharType="end"/>
+            </w:r>
+          </w:hyperlink>
+        </w:p>
+        <w:p>
+          <w:pPr>
+            <w:pStyle w:val="TM1"/>
+            <w:tabs>
+              <w:tab w:val="left" w:pos="440"/>
+              <w:tab w:val="right" w:leader="dot" w:pos="9062"/>
+            </w:tabs>
+            <w:rPr>
+              <w:rFonts w:eastAsiaTheme="minorEastAsia"/>
+              <w:noProof/>
+              <w:lang w:eastAsia="fr-FR"/>
+            </w:rPr>
+          </w:pPr>
+          <w:hyperlink w:anchor="_Toc148088391" w:history="1">
+            <w:r>
+              <w:rPr>
+                <w:rStyle w:val="Lienhypertexte"/>
+                <w:b/>
+                <w:bCs/>
+                <w:noProof/>
+              </w:rPr>
+              <w:t>3-</w:t>
+            </w:r>
+            <w:r>
+              <w:rPr>
+                <w:rFonts w:eastAsiaTheme="minorEastAsia"/>
+                <w:noProof/>
+                <w:lang w:eastAsia="fr-FR"/>
+              </w:rPr>
+              <w:tab/>
+            </w:r>
+            <w:r>
+              <w:rPr>
+                <w:rStyle w:val="Lienhypertexte"/>
+                <w:b/>
+                <w:bCs/>
+                <w:noProof/>
+                <w:shd w:val="clear" w:color="auto" w:fill="FFFFFF"/>
+              </w:rPr>
+              <w:t>Principe de fonctionnement de nos deux applications</w:t>
+            </w:r>
+            <w:r>
+              <w:rPr>
+                <w:noProof/>
+                <w:webHidden/>
+              </w:rPr>
+              <w:tab/>
+            </w:r>
+            <w:r>
+              <w:rPr>
+                <w:noProof/>
+                <w:webHidden/>
+              </w:rPr>
+              <w:fldChar w:fldCharType="begin"/>
+            </w:r>
+            <w:r>
+              <w:rPr>
+                <w:noProof/>
+                <w:webHidden/>
+              </w:rPr>
+              <w:instrText xml:space="preserve"> PAGEREF _Toc148088391 \h </w:instrText>
+            </w:r>
+            <w:r>
+              <w:rPr>
+                <w:noProof/>
+                <w:webHidden/>
+              </w:rPr>
+            </w:r>
+            <w:r>
+              <w:rPr>
+                <w:noProof/>
+                <w:webHidden/>
+              </w:rPr>
+              <w:fldChar w:fldCharType="separate"/>
+            </w:r>
+            <w:r>
+              <w:rPr>
+                <w:noProof/>
+                <w:webHidden/>
+              </w:rPr>
+              <w:t>2</w:t>
+            </w:r>
+            <w:r>
+              <w:rPr>
+                <w:noProof/>
+                <w:webHidden/>
+              </w:rPr>
+              <w:fldChar w:fldCharType="end"/>
+            </w:r>
+          </w:hyperlink>
+        </w:p>
+        <w:p>
+          <w:pPr>
+            <w:pStyle w:val="TM1"/>
+            <w:tabs>
+              <w:tab w:val="left" w:pos="440"/>
+              <w:tab w:val="right" w:leader="dot" w:pos="9062"/>
+            </w:tabs>
+            <w:rPr>
+              <w:rFonts w:eastAsiaTheme="minorEastAsia"/>
+              <w:noProof/>
+              <w:lang w:eastAsia="fr-FR"/>
+            </w:rPr>
+          </w:pPr>
+          <w:hyperlink w:anchor="_Toc148088392" w:history="1">
+            <w:r>
+              <w:rPr>
+                <w:rStyle w:val="Lienhypertexte"/>
+                <w:b/>
+                <w:bCs/>
+                <w:noProof/>
+              </w:rPr>
+              <w:t>4-</w:t>
+            </w:r>
+            <w:r>
+              <w:rPr>
+                <w:rFonts w:eastAsiaTheme="minorEastAsia"/>
+                <w:noProof/>
+                <w:lang w:eastAsia="fr-FR"/>
+              </w:rPr>
+              <w:tab/>
+            </w:r>
+            <w:r>
+              <w:rPr>
+                <w:rStyle w:val="Lienhypertexte"/>
+                <w:b/>
+                <w:bCs/>
+                <w:noProof/>
+                <w:shd w:val="clear" w:color="auto" w:fill="FFFFFF"/>
+              </w:rPr>
+              <w:t>Répartition des tâches</w:t>
+            </w:r>
+            <w:r>
+              <w:rPr>
+                <w:noProof/>
+                <w:webHidden/>
+              </w:rPr>
+              <w:tab/>
+            </w:r>
+            <w:r>
+              <w:rPr>
+                <w:noProof/>
+                <w:webHidden/>
+              </w:rPr>
+              <w:fldChar w:fldCharType="begin"/>
+            </w:r>
+            <w:r>
+              <w:rPr>
+                <w:noProof/>
+                <w:webHidden/>
+              </w:rPr>
+              <w:instrText xml:space="preserve"> PAGEREF _Toc148088392 \h </w:instrText>
+            </w:r>
+            <w:r>
+              <w:rPr>
+                <w:noProof/>
+                <w:webHidden/>
+              </w:rPr>
+            </w:r>
+            <w:r>
+              <w:rPr>
+                <w:noProof/>
+                <w:webHidden/>
+              </w:rPr>
+              <w:fldChar w:fldCharType="separate"/>
+            </w:r>
+            <w:r>
+              <w:rPr>
+                <w:noProof/>
+                <w:webHidden/>
+              </w:rPr>
+              <w:t>3</w:t>
+            </w:r>
+            <w:r>
+              <w:rPr>
+                <w:noProof/>
+                <w:webHidden/>
+              </w:rPr>
+              <w:fldChar w:fldCharType="end"/>
+            </w:r>
+          </w:hyperlink>
+        </w:p>
+        <w:p>
+          <w:pPr>
+            <w:pStyle w:val="TM1"/>
+            <w:tabs>
+              <w:tab w:val="left" w:pos="440"/>
+              <w:tab w:val="right" w:leader="dot" w:pos="9062"/>
+            </w:tabs>
+            <w:rPr>
+              <w:rFonts w:eastAsiaTheme="minorEastAsia"/>
+              <w:noProof/>
+              <w:lang w:eastAsia="fr-FR"/>
+            </w:rPr>
+          </w:pPr>
+          <w:hyperlink w:anchor="_Toc148088393" w:history="1">
+            <w:r>
+              <w:rPr>
+                <w:rStyle w:val="Lienhypertexte"/>
+                <w:b/>
+                <w:bCs/>
+                <w:noProof/>
+              </w:rPr>
+              <w:t>5-</w:t>
+            </w:r>
+            <w:r>
+              <w:rPr>
+                <w:rFonts w:eastAsiaTheme="minorEastAsia"/>
+                <w:noProof/>
+                <w:lang w:eastAsia="fr-FR"/>
+              </w:rPr>
+              <w:tab/>
+            </w:r>
+            <w:r>
+              <w:rPr>
+                <w:rStyle w:val="Lienhypertexte"/>
+                <w:b/>
+                <w:bCs/>
+                <w:noProof/>
+              </w:rPr>
+              <w:t>Conclusion</w:t>
+            </w:r>
+            <w:r>
+              <w:rPr>
+                <w:noProof/>
+                <w:webHidden/>
+              </w:rPr>
+              <w:tab/>
+            </w:r>
+            <w:r>
+              <w:rPr>
+                <w:noProof/>
+                <w:webHidden/>
+              </w:rPr>
+              <w:fldChar w:fldCharType="begin"/>
+            </w:r>
+            <w:r>
+              <w:rPr>
+                <w:noProof/>
+                <w:webHidden/>
+              </w:rPr>
+              <w:instrText xml:space="preserve"> PAGEREF _Toc148088393 \h </w:instrText>
+            </w:r>
+            <w:r>
+              <w:rPr>
+                <w:noProof/>
+                <w:webHidden/>
+              </w:rPr>
+            </w:r>
+            <w:r>
+              <w:rPr>
+                <w:noProof/>
+                <w:webHidden/>
+              </w:rPr>
+              <w:fldChar w:fldCharType="separate"/>
+            </w:r>
+            <w:r>
+              <w:rPr>
+                <w:noProof/>
+                <w:webHidden/>
+              </w:rPr>
+              <w:t>3</w:t>
+            </w:r>
+            <w:r>
+              <w:rPr>
+                <w:noProof/>
+                <w:webHidden/>
+              </w:rPr>
+              <w:fldChar w:fldCharType="end"/>
+            </w:r>
+          </w:hyperlink>
+        </w:p>
+        <w:p>
+          <w:pPr>
+            <w:pStyle w:val="TM1"/>
+            <w:tabs>
+              <w:tab w:val="left" w:pos="440"/>
+              <w:tab w:val="right" w:leader="dot" w:pos="9062"/>
+            </w:tabs>
+            <w:rPr>
+              <w:rFonts w:eastAsiaTheme="minorEastAsia"/>
+              <w:noProof/>
+              <w:lang w:eastAsia="fr-FR"/>
+            </w:rPr>
+          </w:pPr>
+          <w:hyperlink w:anchor="_Toc148088394" w:history="1">
+            <w:r>
+              <w:rPr>
+                <w:rStyle w:val="Lienhypertexte"/>
+                <w:b/>
+                <w:bCs/>
+                <w:noProof/>
+              </w:rPr>
+              <w:t>6-</w:t>
+            </w:r>
+            <w:r>
+              <w:rPr>
+                <w:rFonts w:eastAsiaTheme="minorEastAsia"/>
+                <w:noProof/>
+                <w:lang w:eastAsia="fr-FR"/>
+              </w:rPr>
+              <w:tab/>
+            </w:r>
+            <w:r>
+              <w:rPr>
+                <w:rStyle w:val="Lienhypertexte"/>
+                <w:b/>
+                <w:bCs/>
+                <w:noProof/>
+              </w:rPr>
+              <w:t>Annexe</w:t>
+            </w:r>
+            <w:r>
+              <w:rPr>
+                <w:noProof/>
+                <w:webHidden/>
+              </w:rPr>
+              <w:tab/>
+            </w:r>
+            <w:r>
+              <w:rPr>
+                <w:noProof/>
+                <w:webHidden/>
+              </w:rPr>
+              <w:fldChar w:fldCharType="begin"/>
+            </w:r>
+            <w:r>
+              <w:rPr>
+                <w:noProof/>
+                <w:webHidden/>
+              </w:rPr>
+              <w:instrText xml:space="preserve"> PAGEREF _Toc148088394 \h </w:instrText>
+            </w:r>
+            <w:r>
+              <w:rPr>
+                <w:noProof/>
+                <w:webHidden/>
+              </w:rPr>
+            </w:r>
+            <w:r>
+              <w:rPr>
+                <w:noProof/>
+                <w:webHidden/>
+              </w:rPr>
+              <w:fldChar w:fldCharType="separate"/>
+            </w:r>
+            <w:r>
+              <w:rPr>
+                <w:noProof/>
+                <w:webHidden/>
+              </w:rPr>
+              <w:t>3</w:t>
+            </w:r>
+            <w:r>
+              <w:rPr>
+                <w:noProof/>
+                <w:webHidden/>
+              </w:rPr>
+              <w:fldChar w:fldCharType="end"/>
+            </w:r>
+          </w:hyperlink>
+        </w:p>
+        <w:p>
+          <w:pPr>
+            <w:pStyle w:val="TM1"/>
+            <w:tabs>
+              <w:tab w:val="left" w:pos="440"/>
+              <w:tab w:val="right" w:leader="dot" w:pos="9062"/>
+            </w:tabs>
+            <w:rPr>
+              <w:rFonts w:eastAsiaTheme="minorEastAsia"/>
+              <w:noProof/>
+              <w:lang w:eastAsia="fr-FR"/>
+            </w:rPr>
+          </w:pPr>
+          <w:hyperlink w:anchor="_Toc148088395" w:history="1">
+            <w:r>
+              <w:rPr>
+                <w:rStyle w:val="Lienhypertexte"/>
+                <w:b/>
+                <w:bCs/>
+                <w:noProof/>
+              </w:rPr>
+              <w:t>7-</w:t>
+            </w:r>
+            <w:r>
+              <w:rPr>
+                <w:rFonts w:eastAsiaTheme="minorEastAsia"/>
+                <w:noProof/>
+                <w:lang w:eastAsia="fr-FR"/>
+              </w:rPr>
+              <w:tab/>
+            </w:r>
+            <w:r>
+              <w:rPr>
+                <w:rStyle w:val="Lienhypertexte"/>
+                <w:b/>
+                <w:bCs/>
+                <w:noProof/>
+              </w:rPr>
+              <w:t>Bibliographie</w:t>
+            </w:r>
+            <w:r>
+              <w:rPr>
+                <w:noProof/>
+                <w:webHidden/>
+              </w:rPr>
+              <w:tab/>
+            </w:r>
+            <w:r>
+              <w:rPr>
+                <w:noProof/>
+                <w:webHidden/>
+              </w:rPr>
+              <w:fldChar w:fldCharType="begin"/>
+            </w:r>
+            <w:r>
+              <w:rPr>
+                <w:noProof/>
+                <w:webHidden/>
+              </w:rPr>
+              <w:instrText xml:space="preserve"> PAGEREF _Toc148088395 \h </w:instrText>
+            </w:r>
+            <w:r>
+              <w:rPr>
+                <w:noProof/>
+                <w:webHidden/>
+              </w:rPr>
+            </w:r>
+            <w:r>
+              <w:rPr>
+                <w:noProof/>
+                <w:webHidden/>
+              </w:rPr>
+              <w:fldChar w:fldCharType="separate"/>
+            </w:r>
+            <w:r>
+              <w:rPr>
+                <w:noProof/>
+                <w:webHidden/>
+              </w:rPr>
+              <w:t>3</w:t>
+            </w:r>
+            <w:r>
+              <w:rPr>
+                <w:noProof/>
+                <w:webHidden/>
+              </w:rPr>
+              <w:fldChar w:fldCharType="end"/>
+            </w:r>
+          </w:hyperlink>
+        </w:p>
+        <w:p>
+          <w:r>
+            <w:rPr>
+              <w:b/>
+              <w:bCs/>
+            </w:rPr>
+            <w:fldChar w:fldCharType="end"/>
+          </w:r>
+        </w:p>
+      </w:sdtContent>
+    </w:sdt>
     <w:p>
       <w:pPr>
         <w:rPr>
@@ -150,47 +757,168 @@
     </w:p>
     <w:p>
       <w:pPr>
-        <w:pStyle w:val="Paragraphedeliste"/>
+        <w:pStyle w:val="Titre1"/>
         <w:numPr>
           <w:ilvl w:val="0"/>
-          <w:numId w:val="7"/>
+          <w:numId w:val="12"/>
         </w:numPr>
         <w:rPr>
-          <w:rFonts w:ascii="Arial" w:hAnsi="Arial" w:cs="Arial"/>
           <w:b/>
           <w:bCs/>
           <w:color w:val="FF0000"/>
-          <w:sz w:val="28"/>
-          <w:szCs w:val="28"/>
-          <w:shd w:val="clear" w:color="auto" w:fill="FFFFFF"/>
-        </w:rPr>
-      </w:pPr>
-      <w:r>
-        <w:rPr>
-          <w:rFonts w:ascii="Arial" w:hAnsi="Arial" w:cs="Arial"/>
+          <w:shd w:val="clear" w:color="auto" w:fill="FFFFFF"/>
+        </w:rPr>
+      </w:pPr>
+      <w:bookmarkStart w:id="0" w:name="_Toc148088389"/>
+      <w:r>
+        <w:rPr>
           <w:b/>
           <w:bCs/>
           <w:color w:val="FF0000"/>
-          <w:sz w:val="28"/>
-          <w:szCs w:val="28"/>
           <w:shd w:val="clear" w:color="auto" w:fill="FFFFFF"/>
         </w:rPr>
         <w:t>Introduction</w:t>
       </w:r>
+      <w:bookmarkEnd w:id="0"/>
     </w:p>
     <w:p>
       <w:pPr>
-        <w:pStyle w:val="Paragraphedeliste"/>
-        <w:rPr>
-          <w:rFonts w:ascii="Arial" w:hAnsi="Arial" w:cs="Arial"/>
+        <w:rPr>
+          <w:rFonts w:ascii="Arial" w:hAnsi="Arial" w:cs="Arial"/>
+          <w:color w:val="4472C4" w:themeColor="accent1"/>
+          <w:shd w:val="clear" w:color="auto" w:fill="FFFFFF"/>
+        </w:rPr>
+      </w:pPr>
+      <w:r>
+        <w:rPr>
+          <w:rFonts w:ascii="Arial" w:hAnsi="Arial" w:cs="Arial"/>
+          <w:color w:val="4472C4" w:themeColor="accent1"/>
+          <w:shd w:val="clear" w:color="auto" w:fill="FFFFFF"/>
+        </w:rPr>
+        <w:t xml:space="preserve">Dans le cadre </w:t>
+      </w:r>
+      <w:r>
+        <w:rPr>
+          <w:rFonts w:ascii="Arial" w:hAnsi="Arial" w:cs="Arial"/>
+          <w:color w:val="4472C4" w:themeColor="accent1"/>
+          <w:shd w:val="clear" w:color="auto" w:fill="FFFFFF"/>
+        </w:rPr>
+        <w:t xml:space="preserve">de notre Travail Pratique </w:t>
+      </w:r>
+      <w:r>
+        <w:rPr>
+          <w:rFonts w:ascii="Arial" w:hAnsi="Arial" w:cs="Arial"/>
+          <w:color w:val="4472C4" w:themeColor="accent1"/>
+          <w:shd w:val="clear" w:color="auto" w:fill="FFFFFF"/>
+        </w:rPr>
+        <w:t xml:space="preserve">sur l’échange de données avec le protocole TCP/IP entre une application QT Client et une application QT Server, nous devons mettre en </w:t>
+      </w:r>
+      <w:r>
+        <w:rPr>
+          <w:rFonts w:ascii="Arial" w:hAnsi="Arial" w:cs="Arial"/>
+          <w:color w:val="4472C4" w:themeColor="accent1"/>
+          <w:shd w:val="clear" w:color="auto" w:fill="FFFFFF"/>
+        </w:rPr>
+        <w:t>œuvre</w:t>
+      </w:r>
+      <w:r>
+        <w:rPr>
+          <w:rFonts w:ascii="Arial" w:hAnsi="Arial" w:cs="Arial"/>
+          <w:color w:val="4472C4" w:themeColor="accent1"/>
+          <w:shd w:val="clear" w:color="auto" w:fill="FFFFFF"/>
+        </w:rPr>
+        <w:t xml:space="preserve"> ce TP en plusieurs partie. Premièrement, nous commencerons par répondre aux questions qui nous </w:t>
+      </w:r>
+      <w:r>
+        <w:rPr>
+          <w:rFonts w:ascii="Arial" w:hAnsi="Arial" w:cs="Arial"/>
+          <w:color w:val="4472C4" w:themeColor="accent1"/>
+          <w:shd w:val="clear" w:color="auto" w:fill="FFFFFF"/>
+        </w:rPr>
+        <w:t>ont</w:t>
+      </w:r>
+      <w:r>
+        <w:rPr>
+          <w:rFonts w:ascii="Arial" w:hAnsi="Arial" w:cs="Arial"/>
+          <w:color w:val="4472C4" w:themeColor="accent1"/>
+          <w:shd w:val="clear" w:color="auto" w:fill="FFFFFF"/>
+        </w:rPr>
+        <w:t xml:space="preserve"> été posé</w:t>
+      </w:r>
+      <w:r>
+        <w:rPr>
+          <w:rFonts w:ascii="Arial" w:hAnsi="Arial" w:cs="Arial"/>
+          <w:color w:val="4472C4" w:themeColor="accent1"/>
+          <w:shd w:val="clear" w:color="auto" w:fill="FFFFFF"/>
+        </w:rPr>
+        <w:t xml:space="preserve">. Puis, d’une part nous allons créer et </w:t>
+      </w:r>
+      <w:r>
+        <w:rPr>
+          <w:rFonts w:ascii="Arial" w:hAnsi="Arial" w:cs="Arial"/>
+          <w:color w:val="4472C4" w:themeColor="accent1"/>
+          <w:shd w:val="clear" w:color="auto" w:fill="FFFFFF"/>
+        </w:rPr>
+        <w:t>re</w:t>
+      </w:r>
+      <w:r>
+        <w:rPr>
+          <w:rFonts w:ascii="Arial" w:hAnsi="Arial" w:cs="Arial"/>
+          <w:color w:val="4472C4" w:themeColor="accent1"/>
+          <w:shd w:val="clear" w:color="auto" w:fill="FFFFFF"/>
+        </w:rPr>
+        <w:t>chercher les informations nécessaires</w:t>
+      </w:r>
+      <w:r>
+        <w:rPr>
+          <w:rFonts w:ascii="Arial" w:hAnsi="Arial" w:cs="Arial"/>
+          <w:color w:val="4472C4" w:themeColor="accent1"/>
+          <w:shd w:val="clear" w:color="auto" w:fill="FFFFFF"/>
+        </w:rPr>
+        <w:t xml:space="preserve"> afin de réaliser le TP. D’une autre part, nous allons créer deux applications QT. Une pour le Client, une pour le Server.</w:t>
+      </w:r>
+      <w:r>
+        <w:rPr>
+          <w:rFonts w:ascii="Arial" w:hAnsi="Arial" w:cs="Arial"/>
+          <w:color w:val="4472C4" w:themeColor="accent1"/>
+          <w:shd w:val="clear" w:color="auto" w:fill="FFFFFF"/>
+        </w:rPr>
+        <w:t xml:space="preserve"> Une fois ces applications créées. Nous devrons pouvoir faire communiquer ces deux applications entre elle avec le protocole de communication TCP/IP.</w:t>
+      </w:r>
+      <w:r>
+        <w:rPr>
+          <w:rFonts w:ascii="Arial" w:hAnsi="Arial" w:cs="Arial"/>
+          <w:color w:val="4472C4" w:themeColor="accent1"/>
+          <w:shd w:val="clear" w:color="auto" w:fill="FFFFFF"/>
+        </w:rPr>
+        <w:t xml:space="preserve"> Une fois la communication établie. Nous pourrons préciser les messages à envoyer en fonctions des exigences de notre TP.</w:t>
+      </w:r>
+    </w:p>
+    <w:p>
+      <w:pPr>
+        <w:pStyle w:val="Titre1"/>
+        <w:numPr>
+          <w:ilvl w:val="0"/>
+          <w:numId w:val="12"/>
+        </w:numPr>
+        <w:rPr>
           <w:b/>
           <w:bCs/>
           <w:color w:val="FF0000"/>
-          <w:sz w:val="28"/>
-          <w:szCs w:val="28"/>
-          <w:shd w:val="clear" w:color="auto" w:fill="FFFFFF"/>
-        </w:rPr>
-      </w:pPr>
+          <w:shd w:val="clear" w:color="auto" w:fill="FFFFFF"/>
+        </w:rPr>
+      </w:pPr>
+      <w:bookmarkStart w:id="1" w:name="_Toc148088390"/>
+      <w:r>
+        <w:rPr>
+          <w:b/>
+          <w:bCs/>
+          <w:color w:val="FF0000"/>
+          <w:shd w:val="clear" w:color="auto" w:fill="FFFFFF"/>
+        </w:rPr>
+        <w:t>Réponses aux questions préliminaires</w:t>
+      </w:r>
+      <w:bookmarkEnd w:id="1"/>
     </w:p>
     <w:p>
       <w:pPr>
@@ -380,7 +1108,33 @@
           <w:szCs w:val="23"/>
           <w:lang w:eastAsia="fr-FR"/>
         </w:rPr>
-        <w:t>Qu’est-ce qu’un protocole ? A quoi sert-il ?</w:t>
+        <w:t xml:space="preserve">Qu’est-ce qu’un protocole ? A quoi </w:t>
+      </w:r>
+      <w:proofErr w:type="spellStart"/>
+      <w:r>
+        <w:rPr>
+          <w:rFonts w:ascii="Segoe UI" w:eastAsia="Times New Roman" w:hAnsi="Segoe UI" w:cs="Segoe UI"/>
+          <w:b/>
+          <w:bCs/>
+          <w:color w:val="1D2125"/>
+          <w:sz w:val="23"/>
+          <w:szCs w:val="23"/>
+          <w:lang w:eastAsia="fr-FR"/>
+        </w:rPr>
+        <w:t>sert-il</w:t>
+      </w:r>
+      <w:proofErr w:type="spellEnd"/>
+      <w:r>
+        <w:rPr>
+          <w:rFonts w:ascii="Segoe UI" w:eastAsia="Times New Roman" w:hAnsi="Segoe UI" w:cs="Segoe UI"/>
+          <w:b/>
+          <w:bCs/>
+          <w:color w:val="1D2125"/>
+          <w:sz w:val="23"/>
+          <w:szCs w:val="23"/>
+          <w:lang w:eastAsia="fr-FR"/>
+        </w:rPr>
+        <w:t xml:space="preserve"> ?</w:t>
       </w:r>
     </w:p>
     <w:p>
@@ -435,6 +1189,7 @@
           <w:szCs w:val="23"/>
           <w:lang w:eastAsia="fr-FR"/>
         </w:rPr>
+        <w:lastRenderedPageBreak/>
         <w:t>Expliquer la notion de port et de socket sous TCP/IP.</w:t>
       </w:r>
     </w:p>
@@ -525,11 +1280,15 @@
       </w:r>
     </w:p>
     <w:p>
-      <w:r>
-        <w:rPr>
-          <w:color w:val="4472C4" w:themeColor="accent1"/>
-        </w:rPr>
-        <w:lastRenderedPageBreak/>
+      <w:pPr>
+        <w:rPr>
+          <w:color w:val="4472C4" w:themeColor="accent1"/>
+        </w:rPr>
+      </w:pPr>
+      <w:r>
+        <w:rPr>
+          <w:color w:val="4472C4" w:themeColor="accent1"/>
+        </w:rPr>
         <w:t xml:space="preserve">Les classes de Qt permettant la création d’une application client et d’une application serveur sont respectivement : </w:t>
       </w:r>
       <w:r>
@@ -544,16 +1303,35 @@
           <w:color w:val="C1C1C4"/>
           <w:shd w:val="clear" w:color="auto" w:fill="1E1E1E"/>
         </w:rPr>
-        <w:t>#include &lt;QTcpSocket&gt; </w:t>
-      </w:r>
+        <w:t>#include &lt;</w:t>
+      </w:r>
+      <w:proofErr w:type="spellStart"/>
       <w:r>
         <w:rPr>
           <w:rFonts w:ascii="Titillium Web" w:hAnsi="Titillium Web"/>
           <w:color w:val="C1C1C4"/>
           <w:shd w:val="clear" w:color="auto" w:fill="1E1E1E"/>
         </w:rPr>
+        <w:t>QTcpSocket</w:t>
+      </w:r>
+      <w:proofErr w:type="spellEnd"/>
+      <w:r>
+        <w:rPr>
+          <w:rFonts w:ascii="Titillium Web" w:hAnsi="Titillium Web"/>
+          <w:color w:val="C1C1C4"/>
+          <w:shd w:val="clear" w:color="auto" w:fill="1E1E1E"/>
+        </w:rPr>
+        <w:t>&gt; </w:t>
+      </w:r>
+      <w:r>
+        <w:rPr>
+          <w:rFonts w:ascii="Titillium Web" w:hAnsi="Titillium Web"/>
+          <w:color w:val="C1C1C4"/>
+          <w:shd w:val="clear" w:color="auto" w:fill="1E1E1E"/>
+        </w:rPr>
         <w:t xml:space="preserve">; </w:t>
       </w:r>
+      <w:proofErr w:type="spellStart"/>
       <w:r>
         <w:rPr>
           <w:rFonts w:ascii="Titillium Web" w:hAnsi="Titillium Web"/>
@@ -599,13 +1377,32 @@
         </w:rPr>
         <w:t>ocket</w:t>
       </w:r>
+      <w:proofErr w:type="spellEnd"/>
       <w:r>
         <w:rPr>
           <w:rFonts w:ascii="Titillium Web" w:hAnsi="Titillium Web"/>
           <w:color w:val="C1C1C4"/>
           <w:shd w:val="clear" w:color="auto" w:fill="1E1E1E"/>
         </w:rPr>
-        <w:t>(QObject *</w:t>
+        <w:t>(</w:t>
+      </w:r>
+      <w:proofErr w:type="spellStart"/>
+      <w:r>
+        <w:rPr>
+          <w:rFonts w:ascii="Titillium Web" w:hAnsi="Titillium Web"/>
+          <w:color w:val="C1C1C4"/>
+          <w:shd w:val="clear" w:color="auto" w:fill="1E1E1E"/>
+        </w:rPr>
+        <w:t>QObject</w:t>
+      </w:r>
+      <w:proofErr w:type="spellEnd"/>
+      <w:r>
+        <w:rPr>
+          <w:rFonts w:ascii="Titillium Web" w:hAnsi="Titillium Web"/>
+          <w:color w:val="C1C1C4"/>
+          <w:shd w:val="clear" w:color="auto" w:fill="1E1E1E"/>
+        </w:rPr>
+        <w:t xml:space="preserve"> *</w:t>
       </w:r>
       <w:r>
         <w:rPr>
@@ -624,29 +1421,31 @@
           <w:color w:val="C1C1C4"/>
           <w:shd w:val="clear" w:color="auto" w:fill="1E1E1E"/>
         </w:rPr>
-        <w:t xml:space="preserve"> = nullptr) </w:t>
-      </w:r>
-      <w:r>
-        <w:rPr>
-          <w:color w:val="4472C4" w:themeColor="accent1"/>
-        </w:rPr>
-        <w:t>) et (</w:t>
-      </w:r>
+        <w:t xml:space="preserve"> = </w:t>
+      </w:r>
+      <w:proofErr w:type="spellStart"/>
       <w:r>
         <w:rPr>
           <w:rFonts w:ascii="Titillium Web" w:hAnsi="Titillium Web"/>
           <w:color w:val="C1C1C4"/>
           <w:shd w:val="clear" w:color="auto" w:fill="1E1E1E"/>
         </w:rPr>
-        <w:t xml:space="preserve">#include &lt;QTcpServer&gt; ; </w:t>
-      </w:r>
+        <w:t>nullptr</w:t>
+      </w:r>
+      <w:proofErr w:type="spellEnd"/>
       <w:r>
         <w:rPr>
           <w:rFonts w:ascii="Titillium Web" w:hAnsi="Titillium Web"/>
           <w:color w:val="C1C1C4"/>
           <w:shd w:val="clear" w:color="auto" w:fill="1E1E1E"/>
         </w:rPr>
-        <w:t>Q</w:t>
+        <w:t xml:space="preserve">) </w:t>
+      </w:r>
+      <w:r>
+        <w:rPr>
+          <w:color w:val="4472C4" w:themeColor="accent1"/>
+        </w:rPr>
+        <w:t>) et (</w:t>
       </w:r>
       <w:r>
         <w:rPr>
@@ -654,31 +1453,93 @@
           <w:color w:val="C1C1C4"/>
           <w:shd w:val="clear" w:color="auto" w:fill="1E1E1E"/>
         </w:rPr>
-        <w:t>T</w:t>
-      </w:r>
+        <w:t>#include &lt;</w:t>
+      </w:r>
+      <w:proofErr w:type="spellStart"/>
       <w:r>
         <w:rPr>
           <w:rFonts w:ascii="Titillium Web" w:hAnsi="Titillium Web"/>
           <w:color w:val="C1C1C4"/>
           <w:shd w:val="clear" w:color="auto" w:fill="1E1E1E"/>
         </w:rPr>
-        <w:t>cp</w:t>
-      </w:r>
+        <w:t>QTcpServer</w:t>
+      </w:r>
+      <w:proofErr w:type="spellEnd"/>
       <w:r>
         <w:rPr>
           <w:rFonts w:ascii="Titillium Web" w:hAnsi="Titillium Web"/>
           <w:color w:val="C1C1C4"/>
           <w:shd w:val="clear" w:color="auto" w:fill="1E1E1E"/>
         </w:rPr>
-        <w:t>S</w:t>
-      </w:r>
+        <w:t xml:space="preserve">&gt; ; </w:t>
+      </w:r>
+      <w:proofErr w:type="spellStart"/>
       <w:r>
         <w:rPr>
           <w:rFonts w:ascii="Titillium Web" w:hAnsi="Titillium Web"/>
           <w:color w:val="C1C1C4"/>
           <w:shd w:val="clear" w:color="auto" w:fill="1E1E1E"/>
         </w:rPr>
-        <w:t>erver(QObject *</w:t>
+        <w:t>Q</w:t>
+      </w:r>
+      <w:r>
+        <w:rPr>
+          <w:rFonts w:ascii="Titillium Web" w:hAnsi="Titillium Web"/>
+          <w:color w:val="C1C1C4"/>
+          <w:shd w:val="clear" w:color="auto" w:fill="1E1E1E"/>
+        </w:rPr>
+        <w:t>T</w:t>
+      </w:r>
+      <w:r>
+        <w:rPr>
+          <w:rFonts w:ascii="Titillium Web" w:hAnsi="Titillium Web"/>
+          <w:color w:val="C1C1C4"/>
+          <w:shd w:val="clear" w:color="auto" w:fill="1E1E1E"/>
+        </w:rPr>
+        <w:t>cp</w:t>
+      </w:r>
+      <w:r>
+        <w:rPr>
+          <w:rFonts w:ascii="Titillium Web" w:hAnsi="Titillium Web"/>
+          <w:color w:val="C1C1C4"/>
+          <w:shd w:val="clear" w:color="auto" w:fill="1E1E1E"/>
+        </w:rPr>
+        <w:t>S</w:t>
+      </w:r>
+      <w:r>
+        <w:rPr>
+          <w:rFonts w:ascii="Titillium Web" w:hAnsi="Titillium Web"/>
+          <w:color w:val="C1C1C4"/>
+          <w:shd w:val="clear" w:color="auto" w:fill="1E1E1E"/>
+        </w:rPr>
+        <w:t>erver</w:t>
+      </w:r>
+      <w:proofErr w:type="spellEnd"/>
+      <w:r>
+        <w:rPr>
+          <w:rFonts w:ascii="Titillium Web" w:hAnsi="Titillium Web"/>
+          <w:color w:val="C1C1C4"/>
+          <w:shd w:val="clear" w:color="auto" w:fill="1E1E1E"/>
+        </w:rPr>
+        <w:t>(</w:t>
+      </w:r>
+      <w:proofErr w:type="spellStart"/>
+      <w:r>
+        <w:rPr>
+          <w:rFonts w:ascii="Titillium Web" w:hAnsi="Titillium Web"/>
+          <w:color w:val="C1C1C4"/>
+          <w:shd w:val="clear" w:color="auto" w:fill="1E1E1E"/>
+        </w:rPr>
+        <w:t>QObject</w:t>
+      </w:r>
+      <w:proofErr w:type="spellEnd"/>
+      <w:r>
+        <w:rPr>
+          <w:rFonts w:ascii="Titillium Web" w:hAnsi="Titillium Web"/>
+          <w:color w:val="C1C1C4"/>
+          <w:shd w:val="clear" w:color="auto" w:fill="1E1E1E"/>
+        </w:rPr>
+        <w:t xml:space="preserve"> *</w:t>
       </w:r>
       <w:r>
         <w:rPr>
@@ -697,14 +1558,65 @@
           <w:color w:val="C1C1C4"/>
           <w:shd w:val="clear" w:color="auto" w:fill="1E1E1E"/>
         </w:rPr>
-        <w:t> = nullptr)</w:t>
-      </w:r>
-      <w:r>
-        <w:rPr>
-          <w:color w:val="4472C4" w:themeColor="accent1"/>
+        <w:t xml:space="preserve"> = </w:t>
+      </w:r>
+      <w:proofErr w:type="spellStart"/>
+      <w:r>
+        <w:rPr>
+          <w:rFonts w:ascii="Titillium Web" w:hAnsi="Titillium Web"/>
+          <w:color w:val="C1C1C4"/>
+          <w:shd w:val="clear" w:color="auto" w:fill="1E1E1E"/>
+        </w:rPr>
+        <w:t>nullptr</w:t>
+      </w:r>
+      <w:proofErr w:type="spellEnd"/>
+      <w:r>
+        <w:rPr>
+          <w:rFonts w:ascii="Titillium Web" w:hAnsi="Titillium Web"/>
+          <w:color w:val="C1C1C4"/>
+          <w:shd w:val="clear" w:color="auto" w:fill="1E1E1E"/>
         </w:rPr>
         <w:t>)</w:t>
       </w:r>
+      <w:r>
+        <w:rPr>
+          <w:color w:val="4472C4" w:themeColor="accent1"/>
+        </w:rPr>
+        <w:t>)</w:t>
+      </w:r>
+    </w:p>
+    <w:p>
+      <w:pPr>
+        <w:rPr>
+          <w:color w:val="4472C4" w:themeColor="accent1"/>
+        </w:rPr>
+      </w:pPr>
+    </w:p>
+    <w:p>
+      <w:pPr>
+        <w:pStyle w:val="Titre1"/>
+        <w:numPr>
+          <w:ilvl w:val="0"/>
+          <w:numId w:val="12"/>
+        </w:numPr>
+        <w:rPr>
+          <w:b/>
+          <w:bCs/>
+          <w:color w:val="FF0000"/>
+          <w:shd w:val="clear" w:color="auto" w:fill="FFFFFF"/>
+        </w:rPr>
+      </w:pPr>
+      <w:bookmarkStart w:id="2" w:name="_Toc148088391"/>
+      <w:r>
+        <w:rPr>
+          <w:b/>
+          <w:bCs/>
+          <w:color w:val="FF0000"/>
+          <w:shd w:val="clear" w:color="auto" w:fill="FFFFFF"/>
+        </w:rPr>
+        <w:t>Principe de fonctionnement de nos deux applications</w:t>
+      </w:r>
+      <w:bookmarkEnd w:id="2"/>
     </w:p>
     <w:p>
       <w:pPr>
@@ -718,6 +1630,7 @@
     </w:p>
     <w:p>
       <w:pPr>
+        <w:ind w:firstLine="360"/>
         <w:rPr>
           <w:b/>
           <w:bCs/>
@@ -752,6 +1665,7 @@
           <w:sz w:val="28"/>
           <w:szCs w:val="28"/>
         </w:rPr>
+        <w:lastRenderedPageBreak/>
         <w:drawing>
           <wp:inline distT="0" distB="0" distL="0" distR="0" wp14:anchorId="27AA6F2D" wp14:editId="0190C31C">
             <wp:extent cx="5753100" cy="4133850"/>
@@ -814,6 +1728,7 @@
     </w:p>
     <w:p>
       <w:pPr>
+        <w:ind w:firstLine="708"/>
         <w:rPr>
           <w:b/>
           <w:bCs/>
@@ -844,7 +1759,6 @@
         <w:rPr>
           <w:noProof/>
         </w:rPr>
-        <w:lastRenderedPageBreak/>
         <w:drawing>
           <wp:inline distT="0" distB="0" distL="0" distR="0" wp14:anchorId="018EF454" wp14:editId="4F706E27">
             <wp:extent cx="5760720" cy="3113645"/>
@@ -917,44 +1831,37 @@
     </w:p>
     <w:p>
       <w:pPr>
+        <w:pStyle w:val="Titre1"/>
+        <w:numPr>
+          <w:ilvl w:val="0"/>
+          <w:numId w:val="12"/>
+        </w:numPr>
         <w:rPr>
           <w:b/>
           <w:bCs/>
-          <w:sz w:val="28"/>
-          <w:szCs w:val="28"/>
-        </w:rPr>
-      </w:pPr>
+          <w:color w:val="FF0000"/>
+          <w:shd w:val="clear" w:color="auto" w:fill="FFFFFF"/>
+        </w:rPr>
+      </w:pPr>
+      <w:bookmarkStart w:id="3" w:name="_Toc148088392"/>
+      <w:r>
+        <w:rPr>
+          <w:b/>
+          <w:bCs/>
+          <w:color w:val="FF0000"/>
+          <w:shd w:val="clear" w:color="auto" w:fill="FFFFFF"/>
+        </w:rPr>
+        <w:t>Répartition des tâches</w:t>
+      </w:r>
+      <w:bookmarkEnd w:id="3"/>
     </w:p>
     <w:p>
       <w:pPr>
-        <w:rPr>
-          <w:b/>
-          <w:bCs/>
-          <w:sz w:val="28"/>
-          <w:szCs w:val="28"/>
-        </w:rPr>
-      </w:pPr>
-    </w:p>
-    <w:p>
-      <w:pPr>
-        <w:rPr>
-          <w:b/>
-          <w:bCs/>
-          <w:sz w:val="28"/>
-          <w:szCs w:val="28"/>
-        </w:rPr>
-      </w:pPr>
-      <w:r>
-        <w:rPr>
-          <w:b/>
-          <w:bCs/>
-          <w:sz w:val="28"/>
-          <w:szCs w:val="28"/>
-        </w:rPr>
-        <w:t>Répartition des tâches :</w:t>
-      </w:r>
-    </w:p>
-    <w:p>
+        <w:ind w:firstLine="708"/>
+        <w:rPr>
+          <w:rStyle w:val="Lienhypertexte"/>
+        </w:rPr>
+      </w:pPr>
       <w:hyperlink r:id="rId10" w:history="1">
         <w:r>
           <w:rPr>
@@ -966,24 +1873,282 @@
     </w:p>
     <w:p>
       <w:pPr>
+        <w:pStyle w:val="Titre1"/>
+        <w:numPr>
+          <w:ilvl w:val="0"/>
+          <w:numId w:val="12"/>
+        </w:numPr>
         <w:rPr>
           <w:b/>
           <w:bCs/>
-          <w:sz w:val="28"/>
-          <w:szCs w:val="28"/>
-        </w:rPr>
-      </w:pPr>
+          <w:color w:val="FF0000"/>
+        </w:rPr>
+      </w:pPr>
+      <w:bookmarkStart w:id="4" w:name="_Toc148088393"/>
       <w:r>
         <w:rPr>
           <w:b/>
           <w:bCs/>
-          <w:sz w:val="28"/>
-          <w:szCs w:val="28"/>
-        </w:rPr>
-        <w:t>Annexe :</w:t>
-      </w:r>
+          <w:color w:val="FF0000"/>
+        </w:rPr>
+        <w:t>Conclusion</w:t>
+      </w:r>
+      <w:bookmarkEnd w:id="4"/>
     </w:p>
     <w:p>
+      <w:pPr>
+        <w:rPr>
+          <w:rFonts w:ascii="Arial" w:hAnsi="Arial" w:cs="Arial"/>
+          <w:color w:val="4472C4" w:themeColor="accent1"/>
+          <w:shd w:val="clear" w:color="auto" w:fill="FFFFFF"/>
+        </w:rPr>
+      </w:pPr>
+      <w:r>
+        <w:rPr>
+          <w:rFonts w:ascii="Arial" w:hAnsi="Arial" w:cs="Arial"/>
+          <w:color w:val="4472C4" w:themeColor="accent1"/>
+          <w:shd w:val="clear" w:color="auto" w:fill="FFFFFF"/>
+        </w:rPr>
+        <w:t>Pour réaliser</w:t>
+      </w:r>
+      <w:r>
+        <w:rPr>
+          <w:rFonts w:ascii="Arial" w:hAnsi="Arial" w:cs="Arial"/>
+          <w:color w:val="4472C4" w:themeColor="accent1"/>
+          <w:shd w:val="clear" w:color="auto" w:fill="FFFFFF"/>
+        </w:rPr>
+        <w:t xml:space="preserve"> notre Travail Pratique sur l’échange de données avec le protocole TCP/IP entre une application QT Client et une application QT Server, nous </w:t>
+      </w:r>
+      <w:r>
+        <w:rPr>
+          <w:rFonts w:ascii="Arial" w:hAnsi="Arial" w:cs="Arial"/>
+          <w:color w:val="4472C4" w:themeColor="accent1"/>
+          <w:shd w:val="clear" w:color="auto" w:fill="FFFFFF"/>
+        </w:rPr>
+        <w:t>a</w:t>
+      </w:r>
+      <w:r>
+        <w:rPr>
+          <w:rFonts w:ascii="Arial" w:hAnsi="Arial" w:cs="Arial"/>
+          <w:color w:val="4472C4" w:themeColor="accent1"/>
+          <w:shd w:val="clear" w:color="auto" w:fill="FFFFFF"/>
+        </w:rPr>
+        <w:t xml:space="preserve">vons </w:t>
+      </w:r>
+      <w:r>
+        <w:rPr>
+          <w:rFonts w:ascii="Arial" w:hAnsi="Arial" w:cs="Arial"/>
+          <w:color w:val="4472C4" w:themeColor="accent1"/>
+          <w:shd w:val="clear" w:color="auto" w:fill="FFFFFF"/>
+        </w:rPr>
+        <w:t>m</w:t>
+      </w:r>
+      <w:r>
+        <w:rPr>
+          <w:rFonts w:ascii="Arial" w:hAnsi="Arial" w:cs="Arial"/>
+          <w:color w:val="4472C4" w:themeColor="accent1"/>
+          <w:shd w:val="clear" w:color="auto" w:fill="FFFFFF"/>
+        </w:rPr>
+        <w:t>is</w:t>
+      </w:r>
+      <w:r>
+        <w:rPr>
+          <w:rFonts w:ascii="Arial" w:hAnsi="Arial" w:cs="Arial"/>
+          <w:color w:val="4472C4" w:themeColor="accent1"/>
+          <w:shd w:val="clear" w:color="auto" w:fill="FFFFFF"/>
+        </w:rPr>
+        <w:t xml:space="preserve"> en œuvre ce TP en répond</w:t>
+      </w:r>
+      <w:r>
+        <w:rPr>
+          <w:rFonts w:ascii="Arial" w:hAnsi="Arial" w:cs="Arial"/>
+          <w:color w:val="4472C4" w:themeColor="accent1"/>
+          <w:shd w:val="clear" w:color="auto" w:fill="FFFFFF"/>
+        </w:rPr>
+        <w:t>ant</w:t>
+      </w:r>
+      <w:r>
+        <w:rPr>
+          <w:rFonts w:ascii="Arial" w:hAnsi="Arial" w:cs="Arial"/>
+          <w:color w:val="4472C4" w:themeColor="accent1"/>
+          <w:shd w:val="clear" w:color="auto" w:fill="FFFFFF"/>
+        </w:rPr>
+        <w:t xml:space="preserve"> aux questions qui nous ont été posé. Puis, nous </w:t>
+      </w:r>
+      <w:r>
+        <w:rPr>
+          <w:rFonts w:ascii="Arial" w:hAnsi="Arial" w:cs="Arial"/>
+          <w:color w:val="4472C4" w:themeColor="accent1"/>
+          <w:shd w:val="clear" w:color="auto" w:fill="FFFFFF"/>
+        </w:rPr>
+        <w:t>avons</w:t>
+      </w:r>
+      <w:r>
+        <w:rPr>
+          <w:rFonts w:ascii="Arial" w:hAnsi="Arial" w:cs="Arial"/>
+          <w:color w:val="4472C4" w:themeColor="accent1"/>
+          <w:shd w:val="clear" w:color="auto" w:fill="FFFFFF"/>
+        </w:rPr>
+        <w:t xml:space="preserve"> recherch</w:t>
+      </w:r>
+      <w:r>
+        <w:rPr>
+          <w:rFonts w:ascii="Arial" w:hAnsi="Arial" w:cs="Arial"/>
+          <w:color w:val="4472C4" w:themeColor="accent1"/>
+          <w:shd w:val="clear" w:color="auto" w:fill="FFFFFF"/>
+        </w:rPr>
+        <w:t>é</w:t>
+      </w:r>
+      <w:r>
+        <w:rPr>
+          <w:rFonts w:ascii="Arial" w:hAnsi="Arial" w:cs="Arial"/>
+          <w:color w:val="4472C4" w:themeColor="accent1"/>
+          <w:shd w:val="clear" w:color="auto" w:fill="FFFFFF"/>
+        </w:rPr>
+        <w:t xml:space="preserve"> les informations nécessaires afin de réaliser le TP. </w:t>
+      </w:r>
+      <w:r>
+        <w:rPr>
+          <w:rFonts w:ascii="Arial" w:hAnsi="Arial" w:cs="Arial"/>
+          <w:color w:val="4472C4" w:themeColor="accent1"/>
+          <w:shd w:val="clear" w:color="auto" w:fill="FFFFFF"/>
+        </w:rPr>
+        <w:t>N</w:t>
+      </w:r>
+      <w:r>
+        <w:rPr>
+          <w:rFonts w:ascii="Arial" w:hAnsi="Arial" w:cs="Arial"/>
+          <w:color w:val="4472C4" w:themeColor="accent1"/>
+          <w:shd w:val="clear" w:color="auto" w:fill="FFFFFF"/>
+        </w:rPr>
+        <w:t>ous a</w:t>
+      </w:r>
+      <w:r>
+        <w:rPr>
+          <w:rFonts w:ascii="Arial" w:hAnsi="Arial" w:cs="Arial"/>
+          <w:color w:val="4472C4" w:themeColor="accent1"/>
+          <w:shd w:val="clear" w:color="auto" w:fill="FFFFFF"/>
+        </w:rPr>
+        <w:t>v</w:t>
+      </w:r>
+      <w:r>
+        <w:rPr>
+          <w:rFonts w:ascii="Arial" w:hAnsi="Arial" w:cs="Arial"/>
+          <w:color w:val="4472C4" w:themeColor="accent1"/>
+          <w:shd w:val="clear" w:color="auto" w:fill="FFFFFF"/>
+        </w:rPr>
+        <w:t>ons</w:t>
+      </w:r>
+      <w:r>
+        <w:rPr>
+          <w:rFonts w:ascii="Arial" w:hAnsi="Arial" w:cs="Arial"/>
+          <w:color w:val="4472C4" w:themeColor="accent1"/>
+          <w:shd w:val="clear" w:color="auto" w:fill="FFFFFF"/>
+        </w:rPr>
+        <w:t xml:space="preserve"> ensuite </w:t>
+      </w:r>
+      <w:r>
+        <w:rPr>
+          <w:rFonts w:ascii="Arial" w:hAnsi="Arial" w:cs="Arial"/>
+          <w:color w:val="4472C4" w:themeColor="accent1"/>
+          <w:shd w:val="clear" w:color="auto" w:fill="FFFFFF"/>
+        </w:rPr>
+        <w:t xml:space="preserve">créer deux applications QT. Une pour le Client, une pour le Server. Nous </w:t>
+      </w:r>
+      <w:r>
+        <w:rPr>
+          <w:rFonts w:ascii="Arial" w:hAnsi="Arial" w:cs="Arial"/>
+          <w:color w:val="4472C4" w:themeColor="accent1"/>
+          <w:shd w:val="clear" w:color="auto" w:fill="FFFFFF"/>
+        </w:rPr>
+        <w:t>avons</w:t>
+      </w:r>
+      <w:r>
+        <w:rPr>
+          <w:rFonts w:ascii="Arial" w:hAnsi="Arial" w:cs="Arial"/>
+          <w:color w:val="4472C4" w:themeColor="accent1"/>
+          <w:shd w:val="clear" w:color="auto" w:fill="FFFFFF"/>
+        </w:rPr>
+        <w:t xml:space="preserve"> </w:t>
+      </w:r>
+      <w:r>
+        <w:rPr>
+          <w:rFonts w:ascii="Arial" w:hAnsi="Arial" w:cs="Arial"/>
+          <w:color w:val="4472C4" w:themeColor="accent1"/>
+          <w:shd w:val="clear" w:color="auto" w:fill="FFFFFF"/>
+        </w:rPr>
+        <w:t xml:space="preserve">pu </w:t>
+      </w:r>
+      <w:r>
+        <w:rPr>
+          <w:rFonts w:ascii="Arial" w:hAnsi="Arial" w:cs="Arial"/>
+          <w:color w:val="4472C4" w:themeColor="accent1"/>
+          <w:shd w:val="clear" w:color="auto" w:fill="FFFFFF"/>
+        </w:rPr>
+        <w:t>faire communiquer ces deux applications entre elle avec le protocole de communication TCP/IP.</w:t>
+      </w:r>
+      <w:r>
+        <w:rPr>
+          <w:rFonts w:ascii="Arial" w:hAnsi="Arial" w:cs="Arial"/>
+          <w:color w:val="4472C4" w:themeColor="accent1"/>
+          <w:shd w:val="clear" w:color="auto" w:fill="FFFFFF"/>
+        </w:rPr>
+        <w:t xml:space="preserve"> Suite à cela, n</w:t>
+      </w:r>
+      <w:r>
+        <w:rPr>
+          <w:rFonts w:ascii="Arial" w:hAnsi="Arial" w:cs="Arial"/>
+          <w:color w:val="4472C4" w:themeColor="accent1"/>
+          <w:shd w:val="clear" w:color="auto" w:fill="FFFFFF"/>
+        </w:rPr>
+        <w:t xml:space="preserve">ous </w:t>
+      </w:r>
+      <w:r>
+        <w:rPr>
+          <w:rFonts w:ascii="Arial" w:hAnsi="Arial" w:cs="Arial"/>
+          <w:color w:val="4472C4" w:themeColor="accent1"/>
+          <w:shd w:val="clear" w:color="auto" w:fill="FFFFFF"/>
+        </w:rPr>
+        <w:t xml:space="preserve">avons pu </w:t>
+      </w:r>
+      <w:r>
+        <w:rPr>
+          <w:rFonts w:ascii="Arial" w:hAnsi="Arial" w:cs="Arial"/>
+          <w:color w:val="4472C4" w:themeColor="accent1"/>
+          <w:shd w:val="clear" w:color="auto" w:fill="FFFFFF"/>
+        </w:rPr>
+        <w:t xml:space="preserve"> préciser les messages à envoyer en fonctions des exigences de notre TP.</w:t>
+      </w:r>
+    </w:p>
+    <w:p/>
+    <w:p>
+      <w:pPr>
+        <w:pStyle w:val="Titre1"/>
+        <w:numPr>
+          <w:ilvl w:val="0"/>
+          <w:numId w:val="12"/>
+        </w:numPr>
+        <w:rPr>
+          <w:b/>
+          <w:bCs/>
+          <w:color w:val="FF0000"/>
+        </w:rPr>
+      </w:pPr>
+      <w:bookmarkStart w:id="5" w:name="_Toc148088394"/>
+      <w:r>
+        <w:rPr>
+          <w:b/>
+          <w:bCs/>
+          <w:color w:val="FF0000"/>
+        </w:rPr>
+        <w:t>Annexe</w:t>
+      </w:r>
+      <w:bookmarkEnd w:id="5"/>
+    </w:p>
+    <w:p>
+      <w:pPr>
+        <w:ind w:firstLine="708"/>
+      </w:pPr>
       <w:hyperlink r:id="rId11" w:history="1">
         <w:r>
           <w:rPr>
@@ -995,24 +2160,32 @@
     </w:p>
     <w:p>
       <w:pPr>
+        <w:pStyle w:val="Titre1"/>
+        <w:numPr>
+          <w:ilvl w:val="0"/>
+          <w:numId w:val="12"/>
+        </w:numPr>
         <w:rPr>
           <w:b/>
           <w:bCs/>
-          <w:sz w:val="28"/>
-          <w:szCs w:val="28"/>
-        </w:rPr>
-      </w:pPr>
+          <w:color w:val="FF0000"/>
+        </w:rPr>
+      </w:pPr>
+      <w:bookmarkStart w:id="6" w:name="_Toc148088395"/>
       <w:r>
         <w:rPr>
           <w:b/>
           <w:bCs/>
-          <w:sz w:val="28"/>
-          <w:szCs w:val="28"/>
-        </w:rPr>
-        <w:t xml:space="preserve">Bibliographie : </w:t>
-      </w:r>
+          <w:color w:val="FF0000"/>
+        </w:rPr>
+        <w:t>Bibliographie</w:t>
+      </w:r>
+      <w:bookmarkEnd w:id="6"/>
     </w:p>
     <w:p>
+      <w:pPr>
+        <w:ind w:firstLine="708"/>
+      </w:pPr>
       <w:hyperlink r:id="rId12" w:anchor=":~:text=Le%20protocole%20ou%20environnement%20client,des%20clients%20et%20y%20r%C3%A9pond." w:history="1">
         <w:r>
           <w:rPr>
@@ -1023,6 +2196,9 @@
       </w:hyperlink>
     </w:p>
     <w:p>
+      <w:pPr>
+        <w:ind w:left="708"/>
+      </w:pPr>
       <w:hyperlink r:id="rId13" w:history="1">
         <w:r>
           <w:rPr>
@@ -1033,6 +2209,9 @@
       </w:hyperlink>
     </w:p>
     <w:p>
+      <w:pPr>
+        <w:ind w:left="708"/>
+      </w:pPr>
       <w:hyperlink r:id="rId14" w:history="1">
         <w:r>
           <w:rPr>
@@ -1043,6 +2222,9 @@
       </w:hyperlink>
     </w:p>
     <w:p>
+      <w:pPr>
+        <w:ind w:left="708"/>
+      </w:pPr>
       <w:hyperlink r:id="rId15" w:history="1">
         <w:r>
           <w:rPr>
@@ -1504,6 +2686,95 @@
     </w:lvl>
   </w:abstractNum>
   <w:abstractNum w:abstractNumId="1" w15:restartNumberingAfterBreak="0">
+    <w:nsid w:val="061750EF"/>
+    <w:multiLevelType w:val="hybridMultilevel"/>
+    <w:tmpl w:val="6ACCB580"/>
+    <w:lvl w:ilvl="0" w:tplc="A022BE3A">
+      <w:start w:val="1"/>
+      <w:numFmt w:val="decimal"/>
+      <w:lvlText w:val="%1-"/>
+      <w:lvlJc w:val="left"/>
+      <w:pPr>
+        <w:ind w:left="720" w:hanging="360"/>
+      </w:pPr>
+      <w:rPr>
+        <w:rFonts w:hint="default"/>
+      </w:rPr>
+    </w:lvl>
+    <w:lvl w:ilvl="1" w:tplc="040C0019" w:tentative="1">
+      <w:start w:val="1"/>
+      <w:numFmt w:val="lowerLetter"/>
+      <w:lvlText w:val="%2."/>
+      <w:lvlJc w:val="left"/>
+      <w:pPr>
+        <w:ind w:left="1440" w:hanging="360"/>
+      </w:pPr>
+    </w:lvl>
+    <w:lvl w:ilvl="2" w:tplc="040C001B" w:tentative="1">
+      <w:start w:val="1"/>
+      <w:numFmt w:val="lowerRoman"/>
+      <w:lvlText w:val="%3."/>
+      <w:lvlJc w:val="right"/>
+      <w:pPr>
+        <w:ind w:left="2160" w:hanging="180"/>
+      </w:pPr>
+    </w:lvl>
+    <w:lvl w:ilvl="3" w:tplc="040C000F" w:tentative="1">
+      <w:start w:val="1"/>
+      <w:numFmt w:val="decimal"/>
+      <w:lvlText w:val="%4."/>
+      <w:lvlJc w:val="left"/>
+      <w:pPr>
+        <w:ind w:left="2880" w:hanging="360"/>
+      </w:pPr>
+    </w:lvl>
+    <w:lvl w:ilvl="4" w:tplc="040C0019" w:tentative="1">
+      <w:start w:val="1"/>
+      <w:numFmt w:val="lowerLetter"/>
+      <w:lvlText w:val="%5."/>
+      <w:lvlJc w:val="left"/>
+      <w:pPr>
+        <w:ind w:left="3600" w:hanging="360"/>
+      </w:pPr>
+    </w:lvl>
+    <w:lvl w:ilvl="5" w:tplc="040C001B" w:tentative="1">
+      <w:start w:val="1"/>
+      <w:numFmt w:val="lowerRoman"/>
+      <w:lvlText w:val="%6."/>
+      <w:lvlJc w:val="right"/>
+      <w:pPr>
+        <w:ind w:left="4320" w:hanging="180"/>
+      </w:pPr>
+    </w:lvl>
+    <w:lvl w:ilvl="6" w:tplc="040C000F" w:tentative="1">
+      <w:start w:val="1"/>
+      <w:numFmt w:val="decimal"/>
+      <w:lvlText w:val="%7."/>
+      <w:lvlJc w:val="left"/>
+      <w:pPr>
+        <w:ind w:left="5040" w:hanging="360"/>
+      </w:pPr>
+    </w:lvl>
+    <w:lvl w:ilvl="7" w:tplc="040C0019" w:tentative="1">
+      <w:start w:val="1"/>
+      <w:numFmt w:val="lowerLetter"/>
+      <w:lvlText w:val="%8."/>
+      <w:lvlJc w:val="left"/>
+      <w:pPr>
+        <w:ind w:left="5760" w:hanging="360"/>
+      </w:pPr>
+    </w:lvl>
+    <w:lvl w:ilvl="8" w:tplc="040C001B" w:tentative="1">
+      <w:start w:val="1"/>
+      <w:numFmt w:val="lowerRoman"/>
+      <w:lvlText w:val="%9."/>
+      <w:lvlJc w:val="right"/>
+      <w:pPr>
+        <w:ind w:left="6480" w:hanging="180"/>
+      </w:pPr>
+    </w:lvl>
+  </w:abstractNum>
+  <w:abstractNum w:abstractNumId="2" w15:restartNumberingAfterBreak="0">
     <w:nsid w:val="0C251FCA"/>
     <w:multiLevelType w:val="multilevel"/>
     <w:tmpl w:val="71485F40"/>
@@ -1616,7 +2887,7 @@
       </w:pPr>
     </w:lvl>
   </w:abstractNum>
-  <w:abstractNum w:abstractNumId="2" w15:restartNumberingAfterBreak="0">
+  <w:abstractNum w:abstractNumId="3" w15:restartNumberingAfterBreak="0">
     <w:nsid w:val="134F6187"/>
     <w:multiLevelType w:val="multilevel"/>
     <w:tmpl w:val="871E1F94"/>
@@ -1729,7 +3000,7 @@
       </w:pPr>
     </w:lvl>
   </w:abstractNum>
-  <w:abstractNum w:abstractNumId="3" w15:restartNumberingAfterBreak="0">
+  <w:abstractNum w:abstractNumId="4" w15:restartNumberingAfterBreak="0">
     <w:nsid w:val="13851188"/>
     <w:multiLevelType w:val="hybridMultilevel"/>
     <w:tmpl w:val="941678D2"/>
@@ -1818,7 +3089,96 @@
       </w:pPr>
     </w:lvl>
   </w:abstractNum>
-  <w:abstractNum w:abstractNumId="4" w15:restartNumberingAfterBreak="0">
+  <w:abstractNum w:abstractNumId="5" w15:restartNumberingAfterBreak="0">
+    <w:nsid w:val="3F6B2483"/>
+    <w:multiLevelType w:val="hybridMultilevel"/>
+    <w:tmpl w:val="5498B442"/>
+    <w:lvl w:ilvl="0" w:tplc="A022BE3A">
+      <w:start w:val="1"/>
+      <w:numFmt w:val="decimal"/>
+      <w:lvlText w:val="%1-"/>
+      <w:lvlJc w:val="left"/>
+      <w:pPr>
+        <w:ind w:left="720" w:hanging="360"/>
+      </w:pPr>
+      <w:rPr>
+        <w:rFonts w:hint="default"/>
+      </w:rPr>
+    </w:lvl>
+    <w:lvl w:ilvl="1" w:tplc="040C0019" w:tentative="1">
+      <w:start w:val="1"/>
+      <w:numFmt w:val="lowerLetter"/>
+      <w:lvlText w:val="%2."/>
+      <w:lvlJc w:val="left"/>
+      <w:pPr>
+        <w:ind w:left="1440" w:hanging="360"/>
+      </w:pPr>
+    </w:lvl>
+    <w:lvl w:ilvl="2" w:tplc="040C001B" w:tentative="1">
+      <w:start w:val="1"/>
+      <w:numFmt w:val="lowerRoman"/>
+      <w:lvlText w:val="%3."/>
+      <w:lvlJc w:val="right"/>
+      <w:pPr>
+        <w:ind w:left="2160" w:hanging="180"/>
+      </w:pPr>
+    </w:lvl>
+    <w:lvl w:ilvl="3" w:tplc="040C000F" w:tentative="1">
+      <w:start w:val="1"/>
+      <w:numFmt w:val="decimal"/>
+      <w:lvlText w:val="%4."/>
+      <w:lvlJc w:val="left"/>
+      <w:pPr>
+        <w:ind w:left="2880" w:hanging="360"/>
+      </w:pPr>
+    </w:lvl>
+    <w:lvl w:ilvl="4" w:tplc="040C0019" w:tentative="1">
+      <w:start w:val="1"/>
+      <w:numFmt w:val="lowerLetter"/>
+      <w:lvlText w:val="%5."/>
+      <w:lvlJc w:val="left"/>
+      <w:pPr>
+        <w:ind w:left="3600" w:hanging="360"/>
+      </w:pPr>
+    </w:lvl>
+    <w:lvl w:ilvl="5" w:tplc="040C001B" w:tentative="1">
+      <w:start w:val="1"/>
+      <w:numFmt w:val="lowerRoman"/>
+      <w:lvlText w:val="%6."/>
+      <w:lvlJc w:val="right"/>
+      <w:pPr>
+        <w:ind w:left="4320" w:hanging="180"/>
+      </w:pPr>
+    </w:lvl>
+    <w:lvl w:ilvl="6" w:tplc="040C000F" w:tentative="1">
+      <w:start w:val="1"/>
+      <w:numFmt w:val="decimal"/>
+      <w:lvlText w:val="%7."/>
+      <w:lvlJc w:val="left"/>
+      <w:pPr>
+        <w:ind w:left="5040" w:hanging="360"/>
+      </w:pPr>
+    </w:lvl>
+    <w:lvl w:ilvl="7" w:tplc="040C0019" w:tentative="1">
+      <w:start w:val="1"/>
+      <w:numFmt w:val="lowerLetter"/>
+      <w:lvlText w:val="%8."/>
+      <w:lvlJc w:val="left"/>
+      <w:pPr>
+        <w:ind w:left="5760" w:hanging="360"/>
+      </w:pPr>
+    </w:lvl>
+    <w:lvl w:ilvl="8" w:tplc="040C001B" w:tentative="1">
+      <w:start w:val="1"/>
+      <w:numFmt w:val="lowerRoman"/>
+      <w:lvlText w:val="%9."/>
+      <w:lvlJc w:val="right"/>
+      <w:pPr>
+        <w:ind w:left="6480" w:hanging="180"/>
+      </w:pPr>
+    </w:lvl>
+  </w:abstractNum>
+  <w:abstractNum w:abstractNumId="6" w15:restartNumberingAfterBreak="0">
     <w:nsid w:val="4B75183B"/>
     <w:multiLevelType w:val="hybridMultilevel"/>
     <w:tmpl w:val="6ACCB580"/>
@@ -1907,7 +3267,7 @@
       </w:pPr>
     </w:lvl>
   </w:abstractNum>
-  <w:abstractNum w:abstractNumId="5" w15:restartNumberingAfterBreak="0">
+  <w:abstractNum w:abstractNumId="7" w15:restartNumberingAfterBreak="0">
     <w:nsid w:val="606F437C"/>
     <w:multiLevelType w:val="multilevel"/>
     <w:tmpl w:val="762E3920"/>
@@ -2020,7 +3380,7 @@
       </w:pPr>
     </w:lvl>
   </w:abstractNum>
-  <w:abstractNum w:abstractNumId="6" w15:restartNumberingAfterBreak="0">
+  <w:abstractNum w:abstractNumId="8" w15:restartNumberingAfterBreak="0">
     <w:nsid w:val="65110972"/>
     <w:multiLevelType w:val="multilevel"/>
     <w:tmpl w:val="2410D914"/>
@@ -2133,26 +3493,308 @@
       </w:pPr>
     </w:lvl>
   </w:abstractNum>
+  <w:abstractNum w:abstractNumId="9" w15:restartNumberingAfterBreak="0">
+    <w:nsid w:val="67CD6D3A"/>
+    <w:multiLevelType w:val="hybridMultilevel"/>
+    <w:tmpl w:val="73E481B4"/>
+    <w:lvl w:ilvl="0" w:tplc="0A3E3B90">
+      <w:start w:val="4"/>
+      <w:numFmt w:val="decimal"/>
+      <w:lvlText w:val="%1"/>
+      <w:lvlJc w:val="left"/>
+      <w:pPr>
+        <w:ind w:left="720" w:hanging="360"/>
+      </w:pPr>
+      <w:rPr>
+        <w:rFonts w:hint="default"/>
+      </w:rPr>
+    </w:lvl>
+    <w:lvl w:ilvl="1" w:tplc="040C0019" w:tentative="1">
+      <w:start w:val="1"/>
+      <w:numFmt w:val="lowerLetter"/>
+      <w:lvlText w:val="%2."/>
+      <w:lvlJc w:val="left"/>
+      <w:pPr>
+        <w:ind w:left="1440" w:hanging="360"/>
+      </w:pPr>
+    </w:lvl>
+    <w:lvl w:ilvl="2" w:tplc="040C001B" w:tentative="1">
+      <w:start w:val="1"/>
+      <w:numFmt w:val="lowerRoman"/>
+      <w:lvlText w:val="%3."/>
+      <w:lvlJc w:val="right"/>
+      <w:pPr>
+        <w:ind w:left="2160" w:hanging="180"/>
+      </w:pPr>
+    </w:lvl>
+    <w:lvl w:ilvl="3" w:tplc="040C000F" w:tentative="1">
+      <w:start w:val="1"/>
+      <w:numFmt w:val="decimal"/>
+      <w:lvlText w:val="%4."/>
+      <w:lvlJc w:val="left"/>
+      <w:pPr>
+        <w:ind w:left="2880" w:hanging="360"/>
+      </w:pPr>
+    </w:lvl>
+    <w:lvl w:ilvl="4" w:tplc="040C0019" w:tentative="1">
+      <w:start w:val="1"/>
+      <w:numFmt w:val="lowerLetter"/>
+      <w:lvlText w:val="%5."/>
+      <w:lvlJc w:val="left"/>
+      <w:pPr>
+        <w:ind w:left="3600" w:hanging="360"/>
+      </w:pPr>
+    </w:lvl>
+    <w:lvl w:ilvl="5" w:tplc="040C001B" w:tentative="1">
+      <w:start w:val="1"/>
+      <w:numFmt w:val="lowerRoman"/>
+      <w:lvlText w:val="%6."/>
+      <w:lvlJc w:val="right"/>
+      <w:pPr>
+        <w:ind w:left="4320" w:hanging="180"/>
+      </w:pPr>
+    </w:lvl>
+    <w:lvl w:ilvl="6" w:tplc="040C000F" w:tentative="1">
+      <w:start w:val="1"/>
+      <w:numFmt w:val="decimal"/>
+      <w:lvlText w:val="%7."/>
+      <w:lvlJc w:val="left"/>
+      <w:pPr>
+        <w:ind w:left="5040" w:hanging="360"/>
+      </w:pPr>
+    </w:lvl>
+    <w:lvl w:ilvl="7" w:tplc="040C0019" w:tentative="1">
+      <w:start w:val="1"/>
+      <w:numFmt w:val="lowerLetter"/>
+      <w:lvlText w:val="%8."/>
+      <w:lvlJc w:val="left"/>
+      <w:pPr>
+        <w:ind w:left="5760" w:hanging="360"/>
+      </w:pPr>
+    </w:lvl>
+    <w:lvl w:ilvl="8" w:tplc="040C001B" w:tentative="1">
+      <w:start w:val="1"/>
+      <w:numFmt w:val="lowerRoman"/>
+      <w:lvlText w:val="%9."/>
+      <w:lvlJc w:val="right"/>
+      <w:pPr>
+        <w:ind w:left="6480" w:hanging="180"/>
+      </w:pPr>
+    </w:lvl>
+  </w:abstractNum>
+  <w:abstractNum w:abstractNumId="10" w15:restartNumberingAfterBreak="0">
+    <w:nsid w:val="6D7C6A29"/>
+    <w:multiLevelType w:val="hybridMultilevel"/>
+    <w:tmpl w:val="6ACCB580"/>
+    <w:lvl w:ilvl="0" w:tplc="A022BE3A">
+      <w:start w:val="1"/>
+      <w:numFmt w:val="decimal"/>
+      <w:lvlText w:val="%1-"/>
+      <w:lvlJc w:val="left"/>
+      <w:pPr>
+        <w:ind w:left="720" w:hanging="360"/>
+      </w:pPr>
+      <w:rPr>
+        <w:rFonts w:hint="default"/>
+      </w:rPr>
+    </w:lvl>
+    <w:lvl w:ilvl="1" w:tplc="040C0019" w:tentative="1">
+      <w:start w:val="1"/>
+      <w:numFmt w:val="lowerLetter"/>
+      <w:lvlText w:val="%2."/>
+      <w:lvlJc w:val="left"/>
+      <w:pPr>
+        <w:ind w:left="1440" w:hanging="360"/>
+      </w:pPr>
+    </w:lvl>
+    <w:lvl w:ilvl="2" w:tplc="040C001B" w:tentative="1">
+      <w:start w:val="1"/>
+      <w:numFmt w:val="lowerRoman"/>
+      <w:lvlText w:val="%3."/>
+      <w:lvlJc w:val="right"/>
+      <w:pPr>
+        <w:ind w:left="2160" w:hanging="180"/>
+      </w:pPr>
+    </w:lvl>
+    <w:lvl w:ilvl="3" w:tplc="040C000F" w:tentative="1">
+      <w:start w:val="1"/>
+      <w:numFmt w:val="decimal"/>
+      <w:lvlText w:val="%4."/>
+      <w:lvlJc w:val="left"/>
+      <w:pPr>
+        <w:ind w:left="2880" w:hanging="360"/>
+      </w:pPr>
+    </w:lvl>
+    <w:lvl w:ilvl="4" w:tplc="040C0019" w:tentative="1">
+      <w:start w:val="1"/>
+      <w:numFmt w:val="lowerLetter"/>
+      <w:lvlText w:val="%5."/>
+      <w:lvlJc w:val="left"/>
+      <w:pPr>
+        <w:ind w:left="3600" w:hanging="360"/>
+      </w:pPr>
+    </w:lvl>
+    <w:lvl w:ilvl="5" w:tplc="040C001B" w:tentative="1">
+      <w:start w:val="1"/>
+      <w:numFmt w:val="lowerRoman"/>
+      <w:lvlText w:val="%6."/>
+      <w:lvlJc w:val="right"/>
+      <w:pPr>
+        <w:ind w:left="4320" w:hanging="180"/>
+      </w:pPr>
+    </w:lvl>
+    <w:lvl w:ilvl="6" w:tplc="040C000F" w:tentative="1">
+      <w:start w:val="1"/>
+      <w:numFmt w:val="decimal"/>
+      <w:lvlText w:val="%7."/>
+      <w:lvlJc w:val="left"/>
+      <w:pPr>
+        <w:ind w:left="5040" w:hanging="360"/>
+      </w:pPr>
+    </w:lvl>
+    <w:lvl w:ilvl="7" w:tplc="040C0019" w:tentative="1">
+      <w:start w:val="1"/>
+      <w:numFmt w:val="lowerLetter"/>
+      <w:lvlText w:val="%8."/>
+      <w:lvlJc w:val="left"/>
+      <w:pPr>
+        <w:ind w:left="5760" w:hanging="360"/>
+      </w:pPr>
+    </w:lvl>
+    <w:lvl w:ilvl="8" w:tplc="040C001B" w:tentative="1">
+      <w:start w:val="1"/>
+      <w:numFmt w:val="lowerRoman"/>
+      <w:lvlText w:val="%9."/>
+      <w:lvlJc w:val="right"/>
+      <w:pPr>
+        <w:ind w:left="6480" w:hanging="180"/>
+      </w:pPr>
+    </w:lvl>
+  </w:abstractNum>
+  <w:abstractNum w:abstractNumId="11" w15:restartNumberingAfterBreak="0">
+    <w:nsid w:val="71970E5E"/>
+    <w:multiLevelType w:val="hybridMultilevel"/>
+    <w:tmpl w:val="6ACCB580"/>
+    <w:lvl w:ilvl="0" w:tplc="A022BE3A">
+      <w:start w:val="1"/>
+      <w:numFmt w:val="decimal"/>
+      <w:lvlText w:val="%1-"/>
+      <w:lvlJc w:val="left"/>
+      <w:pPr>
+        <w:ind w:left="720" w:hanging="360"/>
+      </w:pPr>
+      <w:rPr>
+        <w:rFonts w:hint="default"/>
+      </w:rPr>
+    </w:lvl>
+    <w:lvl w:ilvl="1" w:tplc="040C0019" w:tentative="1">
+      <w:start w:val="1"/>
+      <w:numFmt w:val="lowerLetter"/>
+      <w:lvlText w:val="%2."/>
+      <w:lvlJc w:val="left"/>
+      <w:pPr>
+        <w:ind w:left="1440" w:hanging="360"/>
+      </w:pPr>
+    </w:lvl>
+    <w:lvl w:ilvl="2" w:tplc="040C001B" w:tentative="1">
+      <w:start w:val="1"/>
+      <w:numFmt w:val="lowerRoman"/>
+      <w:lvlText w:val="%3."/>
+      <w:lvlJc w:val="right"/>
+      <w:pPr>
+        <w:ind w:left="2160" w:hanging="180"/>
+      </w:pPr>
+    </w:lvl>
+    <w:lvl w:ilvl="3" w:tplc="040C000F" w:tentative="1">
+      <w:start w:val="1"/>
+      <w:numFmt w:val="decimal"/>
+      <w:lvlText w:val="%4."/>
+      <w:lvlJc w:val="left"/>
+      <w:pPr>
+        <w:ind w:left="2880" w:hanging="360"/>
+      </w:pPr>
+    </w:lvl>
+    <w:lvl w:ilvl="4" w:tplc="040C0019" w:tentative="1">
+      <w:start w:val="1"/>
+      <w:numFmt w:val="lowerLetter"/>
+      <w:lvlText w:val="%5."/>
+      <w:lvlJc w:val="left"/>
+      <w:pPr>
+        <w:ind w:left="3600" w:hanging="360"/>
+      </w:pPr>
+    </w:lvl>
+    <w:lvl w:ilvl="5" w:tplc="040C001B" w:tentative="1">
+      <w:start w:val="1"/>
+      <w:numFmt w:val="lowerRoman"/>
+      <w:lvlText w:val="%6."/>
+      <w:lvlJc w:val="right"/>
+      <w:pPr>
+        <w:ind w:left="4320" w:hanging="180"/>
+      </w:pPr>
+    </w:lvl>
+    <w:lvl w:ilvl="6" w:tplc="040C000F" w:tentative="1">
+      <w:start w:val="1"/>
+      <w:numFmt w:val="decimal"/>
+      <w:lvlText w:val="%7."/>
+      <w:lvlJc w:val="left"/>
+      <w:pPr>
+        <w:ind w:left="5040" w:hanging="360"/>
+      </w:pPr>
+    </w:lvl>
+    <w:lvl w:ilvl="7" w:tplc="040C0019" w:tentative="1">
+      <w:start w:val="1"/>
+      <w:numFmt w:val="lowerLetter"/>
+      <w:lvlText w:val="%8."/>
+      <w:lvlJc w:val="left"/>
+      <w:pPr>
+        <w:ind w:left="5760" w:hanging="360"/>
+      </w:pPr>
+    </w:lvl>
+    <w:lvl w:ilvl="8" w:tplc="040C001B" w:tentative="1">
+      <w:start w:val="1"/>
+      <w:numFmt w:val="lowerRoman"/>
+      <w:lvlText w:val="%9."/>
+      <w:lvlJc w:val="right"/>
+      <w:pPr>
+        <w:ind w:left="6480" w:hanging="180"/>
+      </w:pPr>
+    </w:lvl>
+  </w:abstractNum>
   <w:num w:numId="1">
+    <w:abstractNumId w:val="4"/>
+  </w:num>
+  <w:num w:numId="2">
+    <w:abstractNumId w:val="2"/>
+  </w:num>
+  <w:num w:numId="3">
     <w:abstractNumId w:val="3"/>
   </w:num>
-  <w:num w:numId="2">
-    <w:abstractNumId w:val="1"/>
-  </w:num>
-  <w:num w:numId="3">
-    <w:abstractNumId w:val="2"/>
-  </w:num>
   <w:num w:numId="4">
-    <w:abstractNumId w:val="5"/>
+    <w:abstractNumId w:val="7"/>
   </w:num>
   <w:num w:numId="5">
-    <w:abstractNumId w:val="6"/>
+    <w:abstractNumId w:val="8"/>
   </w:num>
   <w:num w:numId="6">
     <w:abstractNumId w:val="0"/>
   </w:num>
   <w:num w:numId="7">
-    <w:abstractNumId w:val="4"/>
+    <w:abstractNumId w:val="6"/>
+  </w:num>
+  <w:num w:numId="8">
+    <w:abstractNumId w:val="1"/>
+  </w:num>
+  <w:num w:numId="9">
+    <w:abstractNumId w:val="11"/>
+  </w:num>
+  <w:num w:numId="10">
+    <w:abstractNumId w:val="10"/>
+  </w:num>
+  <w:num w:numId="11">
+    <w:abstractNumId w:val="9"/>
+  </w:num>
+  <w:num w:numId="12">
+    <w:abstractNumId w:val="5"/>
   </w:num>
 </w:numbering>
 </file>
@@ -2557,6 +4199,27 @@
     <w:qFormat/>
     <w:rsid w:val="00D647C5"/>
   </w:style>
+  <w:style w:type="paragraph" w:styleId="Titre1">
+    <w:name w:val="heading 1"/>
+    <w:basedOn w:val="Normal"/>
+    <w:next w:val="Normal"/>
+    <w:link w:val="Titre1Car"/>
+    <w:uiPriority w:val="9"/>
+    <w:qFormat/>
+    <w:rsid w:val="00915F64"/>
+    <w:pPr>
+      <w:keepNext/>
+      <w:keepLines/>
+      <w:spacing w:before="240" w:after="0"/>
+      <w:outlineLvl w:val="0"/>
+    </w:pPr>
+    <w:rPr>
+      <w:rFonts w:asciiTheme="majorHAnsi" w:eastAsiaTheme="majorEastAsia" w:hAnsiTheme="majorHAnsi" w:cstheme="majorBidi"/>
+      <w:color w:val="2F5496" w:themeColor="accent1" w:themeShade="BF"/>
+      <w:sz w:val="32"/>
+      <w:szCs w:val="32"/>
+    </w:rPr>
+  </w:style>
   <w:style w:type="paragraph" w:styleId="Titre4">
     <w:name w:val="heading 4"/>
     <w:basedOn w:val="Normal"/>
@@ -2732,6 +4395,46 @@
     <w:semiHidden/>
     <w:unhideWhenUsed/>
     <w:rsid w:val="00BD7722"/>
+  </w:style>
+  <w:style w:type="character" w:customStyle="1" w:styleId="Titre1Car">
+    <w:name w:val="Titre 1 Car"/>
+    <w:basedOn w:val="Policepardfaut"/>
+    <w:link w:val="Titre1"/>
+    <w:uiPriority w:val="9"/>
+    <w:rsid w:val="00915F64"/>
+    <w:rPr>
+      <w:rFonts w:asciiTheme="majorHAnsi" w:eastAsiaTheme="majorEastAsia" w:hAnsiTheme="majorHAnsi" w:cstheme="majorBidi"/>
+      <w:color w:val="2F5496" w:themeColor="accent1" w:themeShade="BF"/>
+      <w:sz w:val="32"/>
+      <w:szCs w:val="32"/>
+    </w:rPr>
+  </w:style>
+  <w:style w:type="paragraph" w:styleId="En-ttedetabledesmatires">
+    <w:name w:val="TOC Heading"/>
+    <w:basedOn w:val="Titre1"/>
+    <w:next w:val="Normal"/>
+    <w:uiPriority w:val="39"/>
+    <w:unhideWhenUsed/>
+    <w:qFormat/>
+    <w:rsid w:val="00915F64"/>
+    <w:pPr>
+      <w:outlineLvl w:val="9"/>
+    </w:pPr>
+    <w:rPr>
+      <w:lang w:eastAsia="fr-FR"/>
+    </w:rPr>
+  </w:style>
+  <w:style w:type="paragraph" w:styleId="TM1">
+    <w:name w:val="toc 1"/>
+    <w:basedOn w:val="Normal"/>
+    <w:next w:val="Normal"/>
+    <w:autoRedefine/>
+    <w:uiPriority w:val="39"/>
+    <w:unhideWhenUsed/>
+    <w:rsid w:val="00915F64"/>
+    <w:pPr>
+      <w:spacing w:after="100"/>
+    </w:pPr>
   </w:style>
 </w:styles>
 </file>

</xml_diff>